<commit_message>
SIMPLIFICACION DE TOMAR FOTO FUNCIONAL (TOMA FOTO, DEVUELVE FOTO, ADECUA TAMAÑO Y LO MUESTRA) EN FRAGMENTO HOME SELECCION DE FOTO FUNCIONAL (SELECCIONA FOTO, DEVUELVE FOTO, ADECUA TAMAÑO Y LO MUESTRA)
</commit_message>
<xml_diff>
--- a/Analisis.docx
+++ b/Analisis.docx
@@ -14610,11 +14610,94 @@
         <w:t>.</w:t>
       </w:r>
     </w:p>
-    <w:p>
+    <w:p/>
+    <w:p>
+      <w:pPr>
+        <w:pStyle w:val="Ttulo2"/>
+      </w:pPr>
+      <w:r>
+        <w:t>Uso de fragmentos sin interfaz de usuario</w:t>
+      </w:r>
+      <w:r>
+        <w:t>. TODO</w:t>
+      </w:r>
+    </w:p>
+    <w:p/>
+    <w:p>
+      <w:r>
+        <w:t>La captura de imágenes y de selección de imágenes son procedimientos que pueden ser utilizados en diversas partes de la misma aplicación. En tal sentido es razonable colocar el código asociado en otros módulos para facilitar su rehúso.</w:t>
+      </w:r>
+    </w:p>
+    <w:p>
+      <w:r>
+        <w:t>Según la forma de funcionamiento de la captura de imágenes y selección, internamente es necesaria una llamada mediante un “intent” y capturar el evento “onActivityResult”, en tal sentido es razonable que dicho código se encuentre dentro de un fragmento de la actividad llamante.</w:t>
+      </w:r>
+    </w:p>
+    <w:p>
+      <w:r>
+        <w:t>Una particularidad es que en estos caso, no se requiere mostrar nada al usuario porque el propio “intent” se encarga de realizar tal efecto. En tal sentido es razonable utilizar un fragmento sin interfaz de usuario.</w:t>
+      </w:r>
+    </w:p>
+    <w:p>
+      <w:r>
+        <w:t xml:space="preserve">Un ejemplo de cómo crear un fragmento sin interfaz de usuario se puede encontrar en </w:t>
+      </w:r>
+      <w:hyperlink r:id="rId50" w:history="1">
+        <w:r>
+          <w:rPr>
+            <w:rStyle w:val="Hipervnculo"/>
+          </w:rPr>
+          <w:t>https://datacadamia.com/android/fragment</w:t>
+        </w:r>
+      </w:hyperlink>
+      <w:r>
+        <w:t>.</w:t>
+      </w:r>
+    </w:p>
+    <w:p/>
+    <w:p>
+      <w:pPr>
+        <w:pStyle w:val="Ttulo2"/>
+      </w:pPr>
+      <w:r>
+        <w:lastRenderedPageBreak/>
+        <w:t>Ayuda en visibilidad de código</w:t>
+      </w:r>
+    </w:p>
+    <w:p>
+      <w:r>
+        <w:t>Los IDEs proporcionan al programador herramientas para ayudarlo en su trabajo. Una de ellas es la agrupación de código de un mismo módulo en bloques que sean de fácil lectura.</w:t>
+      </w:r>
+    </w:p>
+    <w:p>
+      <w:r>
+        <w:t>En particular, Visual Studio incorpora la directiva “#region … #endregion” para delimitar zonas que pueden ser “colapsadas” y así simplificar la lectura de código.</w:t>
+      </w:r>
+    </w:p>
+    <w:p>
+      <w:r>
+        <w:t xml:space="preserve">En </w:t>
+      </w:r>
+      <w:hyperlink r:id="rId51" w:history="1">
+        <w:r>
+          <w:rPr>
+            <w:rStyle w:val="Hipervnculo"/>
+          </w:rPr>
+          <w:t>https://stackoverflow.com/questions/2344524/java-equivalent-to-region-in-c-sharp</w:t>
+        </w:r>
+      </w:hyperlink>
+      <w:r>
+        <w:t xml:space="preserve"> se ha encontrado que Android Stud</w:t>
+      </w:r>
+      <w:r>
+        <w:t>i</w:t>
+      </w:r>
       <w:bookmarkStart w:id="63" w:name="_GoBack"/>
       <w:bookmarkEnd w:id="63"/>
-    </w:p>
-    <w:p/>
+      <w:r>
+        <w:t>o implementa una funcionalidad similar utilizando la forma “//región … //endregion”.</w:t>
+      </w:r>
+    </w:p>
     <w:p/>
     <w:p>
       <w:pPr>
@@ -14755,7 +14838,7 @@
     </w:sdt>
     <w:p/>
     <w:sectPr>
-      <w:footerReference w:type="default" r:id="rId50"/>
+      <w:footerReference w:type="default" r:id="rId52"/>
       <w:pgSz w:w="11906" w:h="16838"/>
       <w:pgMar w:top="1417" w:right="1701" w:bottom="1417" w:left="1701" w:header="708" w:footer="708" w:gutter="0"/>
       <w:pgNumType w:start="0"/>
@@ -16835,7 +16918,7 @@
 </file>
 
 <file path=customXml/itemProps2.xml><?xml version="1.0" encoding="utf-8"?>
-<ds:datastoreItem xmlns:ds="http://schemas.openxmlformats.org/officeDocument/2006/customXml" ds:itemID="{EC7B1D80-DCBD-4C9A-AD43-5966EA7417EB}">
+<ds:datastoreItem xmlns:ds="http://schemas.openxmlformats.org/officeDocument/2006/customXml" ds:itemID="{EAA2DA6C-90A0-46A9-AA8D-7C6B89F650DE}">
   <ds:schemaRefs>
     <ds:schemaRef ds:uri="http://schemas.openxmlformats.org/officeDocument/2006/bibliography"/>
   </ds:schemaRefs>

</xml_diff>